<commit_message>
Add to report and fix issue in news section.
</commit_message>
<xml_diff>
--- a/Group 5 Submission.docx
+++ b/Group 5 Submission.docx
@@ -388,6 +388,44 @@
         </w:rPr>
         <w:t xml:space="preserve"> </w:t>
       </w:r>
+      <w:r>
+        <w:rPr>
+          <w:rFonts w:ascii="Open Sans" w:eastAsia="Open Sans" w:hAnsi="Open Sans" w:cs="Open Sans"/>
+          <w:color w:val="000000"/>
+        </w:rPr>
+        <w:t>For the aesthetics of the app, we meticulously followed Google’</w:t>
+      </w:r>
+      <w:r>
+        <w:rPr>
+          <w:rFonts w:ascii="Open Sans" w:eastAsia="Open Sans" w:hAnsi="Open Sans" w:cs="Open Sans"/>
+          <w:color w:val="auto"/>
+        </w:rPr>
+        <w:t xml:space="preserve">s </w:t>
+      </w:r>
+      <w:hyperlink r:id="rId8" w:history="1">
+        <w:r>
+          <w:rPr>
+            <w:rStyle w:val="Hyperlink"/>
+            <w:rFonts w:ascii="Open Sans" w:eastAsia="Open Sans" w:hAnsi="Open Sans" w:cs="Open Sans"/>
+            <w:color w:val="auto"/>
+          </w:rPr>
+          <w:t>Material Design guidelines</w:t>
+        </w:r>
+      </w:hyperlink>
+      <w:r>
+        <w:rPr>
+          <w:rFonts w:ascii="Open Sans" w:eastAsia="Open Sans" w:hAnsi="Open Sans" w:cs="Open Sans"/>
+          <w:color w:val="auto"/>
+        </w:rPr>
+        <w:t>, while making sure to balance a good-looking UI with a highly usable one</w:t>
+      </w:r>
+      <w:r>
+        <w:rPr>
+          <w:rFonts w:ascii="Open Sans" w:eastAsia="Open Sans" w:hAnsi="Open Sans" w:cs="Open Sans"/>
+          <w:color w:val="000000"/>
+        </w:rPr>
+        <w:t>.</w:t>
+      </w:r>
     </w:p>
     <w:p>
       <w:pPr>
@@ -702,7 +740,7 @@
         </w:rPr>
         <w:t xml:space="preserve">For our app to run on as many devices as possible, we opted to develop the app in HTML, CSS and JavaScript. To make development easier, we used </w:t>
       </w:r>
-      <w:hyperlink r:id="rId8">
+      <w:hyperlink r:id="rId9">
         <w:r>
           <w:rPr>
             <w:rFonts w:ascii="Open Sans" w:eastAsia="Open Sans" w:hAnsi="Open Sans" w:cs="Open Sans"/>
@@ -719,7 +757,7 @@
         </w:rPr>
         <w:t xml:space="preserve"> and </w:t>
       </w:r>
-      <w:hyperlink r:id="rId9">
+      <w:hyperlink r:id="rId10">
         <w:r>
           <w:rPr>
             <w:rFonts w:ascii="Open Sans" w:eastAsia="Open Sans" w:hAnsi="Open Sans" w:cs="Open Sans"/>
@@ -750,6 +788,7 @@
           <w:rFonts w:ascii="Open Sans" w:eastAsia="Open Sans" w:hAnsi="Open Sans" w:cs="Open Sans"/>
           <w:b/>
         </w:rPr>
+        <w:lastRenderedPageBreak/>
         <w:t>Any information needed to run your app</w:t>
       </w:r>
     </w:p>
@@ -822,7 +861,6 @@
           <w:rFonts w:ascii="Open Sans" w:eastAsia="Open Sans" w:hAnsi="Open Sans" w:cs="Open Sans"/>
           <w:color w:val="000000"/>
         </w:rPr>
-        <w:lastRenderedPageBreak/>
         <w:t>While the app works on any device with a web browser, an Android device (with a Chromium-based browser) is vastly preferred, as the app is optimized for this platform</w:t>
       </w:r>
     </w:p>
@@ -872,7 +910,7 @@
                     <pic:cNvPicPr preferRelativeResize="0"/>
                   </pic:nvPicPr>
                   <pic:blipFill>
-                    <a:blip r:embed="rId10"/>
+                    <a:blip r:embed="rId11"/>
                     <a:srcRect l="3362" t="1527" r="1844" b="1726"/>
                     <a:stretch>
                       <a:fillRect/>
@@ -920,7 +958,7 @@
                     <pic:cNvPicPr preferRelativeResize="0"/>
                   </pic:nvPicPr>
                   <pic:blipFill>
-                    <a:blip r:embed="rId11"/>
+                    <a:blip r:embed="rId12"/>
                     <a:srcRect l="1658" t="765" r="1608" b="946"/>
                     <a:stretch>
                       <a:fillRect/>
@@ -968,7 +1006,7 @@
                     <pic:cNvPicPr preferRelativeResize="0"/>
                   </pic:nvPicPr>
                   <pic:blipFill>
-                    <a:blip r:embed="rId12"/>
+                    <a:blip r:embed="rId13"/>
                     <a:srcRect r="997" b="550"/>
                     <a:stretch>
                       <a:fillRect/>
@@ -1033,7 +1071,7 @@
                     <pic:cNvPicPr preferRelativeResize="0"/>
                   </pic:nvPicPr>
                   <pic:blipFill>
-                    <a:blip r:embed="rId13"/>
+                    <a:blip r:embed="rId14"/>
                     <a:srcRect l="1349" t="541" r="1225" b="744"/>
                     <a:stretch>
                       <a:fillRect/>
@@ -1485,7 +1523,7 @@
                     <pic:cNvPicPr preferRelativeResize="0"/>
                   </pic:nvPicPr>
                   <pic:blipFill>
-                    <a:blip r:embed="rId14"/>
+                    <a:blip r:embed="rId15"/>
                     <a:srcRect l="2548" t="861" r="1626" b="751"/>
                     <a:stretch>
                       <a:fillRect/>
@@ -1550,7 +1588,7 @@
                     <pic:cNvPicPr preferRelativeResize="0"/>
                   </pic:nvPicPr>
                   <pic:blipFill>
-                    <a:blip r:embed="rId15"/>
+                    <a:blip r:embed="rId16"/>
                     <a:srcRect l="2738" t="492" r="2388" b="727"/>
                     <a:stretch>
                       <a:fillRect/>
@@ -1598,7 +1636,7 @@
                     <pic:cNvPicPr preferRelativeResize="0"/>
                   </pic:nvPicPr>
                   <pic:blipFill>
-                    <a:blip r:embed="rId16"/>
+                    <a:blip r:embed="rId17"/>
                     <a:srcRect l="1770" t="263" r="2598" b="1302"/>
                     <a:stretch>
                       <a:fillRect/>
@@ -1646,7 +1684,7 @@
                     <pic:cNvPicPr preferRelativeResize="0"/>
                   </pic:nvPicPr>
                   <pic:blipFill>
-                    <a:blip r:embed="rId17"/>
+                    <a:blip r:embed="rId18"/>
                     <a:srcRect l="1148" t="312" r="2609" b="2098"/>
                     <a:stretch>
                       <a:fillRect/>
@@ -2854,6 +2892,29 @@
       <w:szCs w:val="22"/>
     </w:rPr>
   </w:style>
+  <w:style w:type="character" w:styleId="Hyperlink">
+    <w:name w:val="Hyperlink"/>
+    <w:basedOn w:val="DefaultParagraphFont"/>
+    <w:uiPriority w:val="99"/>
+    <w:unhideWhenUsed/>
+    <w:rsid w:val="00965A74"/>
+    <w:rPr>
+      <w:color w:val="0000FF" w:themeColor="hyperlink"/>
+      <w:u w:val="single"/>
+    </w:rPr>
+  </w:style>
+  <w:style w:type="character" w:styleId="UnresolvedMention">
+    <w:name w:val="Unresolved Mention"/>
+    <w:basedOn w:val="DefaultParagraphFont"/>
+    <w:uiPriority w:val="99"/>
+    <w:semiHidden/>
+    <w:unhideWhenUsed/>
+    <w:rsid w:val="00965A74"/>
+    <w:rPr>
+      <w:color w:val="605E5C"/>
+      <w:shd w:val="clear" w:color="auto" w:fill="E1DFDD"/>
+    </w:rPr>
+  </w:style>
 </w:styles>
 </file>
 

</xml_diff>